<commit_message>
update to readme and some of the files
</commit_message>
<xml_diff>
--- a/paper.docx
+++ b/paper.docx
@@ -232,6 +232,12 @@
       <w:pPr>
         <w:pStyle w:val="FirstParagraph"/>
       </w:pPr>
+      <w:r>
+        <w:t xml:space="preserve">(Gureckis and Goldstone 2006)</w:t>
+      </w:r>
+      <w:r>
+        <w:t xml:space="preserve"> </w:t>
+      </w:r>
       <w:r>
         <w:t xml:space="preserve">(Chapman 1967)</w:t>
       </w:r>
@@ -457,7 +463,7 @@
       </w:r>
       <w:bookmarkEnd w:id="25"/>
     </w:p>
-    <w:bookmarkStart w:id="29" w:name="refs"/>
+    <w:bookmarkStart w:id="30" w:name="refs"/>
     <w:bookmarkStart w:id="26" w:name="ref-Chapman1967"/>
     <w:p>
       <w:pPr>
@@ -483,7 +489,29 @@
       </w:r>
     </w:p>
     <w:bookmarkEnd w:id="26"/>
-    <w:bookmarkStart w:id="28" w:name="ref-Love2007"/>
+    <w:bookmarkStart w:id="27" w:name="ref-Gureckis2006"/>
+    <w:p>
+      <w:pPr>
+        <w:pStyle w:val="Bibliography"/>
+      </w:pPr>
+      <w:r>
+        <w:t xml:space="preserve">Gureckis, Todd M., and Robert L. Goldstone. 2006. “Pragmatics and Cognition Thinking in Groups.”</w:t>
+      </w:r>
+      <w:r>
+        <w:t xml:space="preserve"> </w:t>
+      </w:r>
+      <w:r>
+        <w:rPr>
+          <w:i/>
+        </w:rPr>
+        <w:t xml:space="preserve">Pragmatics &amp; Cognition</w:t>
+      </w:r>
+      <w:r>
+        <w:t xml:space="preserve">.</w:t>
+      </w:r>
+    </w:p>
+    <w:bookmarkEnd w:id="27"/>
+    <w:bookmarkStart w:id="29" w:name="ref-Love2007"/>
     <w:p>
       <w:pPr>
         <w:pStyle w:val="Bibliography"/>
@@ -509,7 +537,7 @@
       <w:r>
         <w:t xml:space="preserve"> </w:t>
       </w:r>
-      <w:hyperlink r:id="rId27">
+      <w:hyperlink r:id="rId28">
         <w:r>
           <w:rPr>
             <w:rStyle w:val="Hyperlink"/>
@@ -521,8 +549,8 @@
         <w:t xml:space="preserve">.</w:t>
       </w:r>
     </w:p>
-    <w:bookmarkEnd w:id="28"/>
     <w:bookmarkEnd w:id="29"/>
+    <w:bookmarkEnd w:id="30"/>
     <w:sectPr/>
   </w:body>
 </w:document>

</xml_diff>

<commit_message>
output latex with bibtext \cite commands still intact
</commit_message>
<xml_diff>
--- a/paper.docx
+++ b/paper.docx
@@ -463,7 +463,7 @@
       </w:r>
       <w:bookmarkEnd w:id="25"/>
     </w:p>
-    <w:bookmarkStart w:id="30" w:name="refs"/>
+    <w:bookmarkStart w:id="31" w:name="refs"/>
     <w:bookmarkStart w:id="26" w:name="ref-Chapman1967"/>
     <w:p>
       <w:pPr>
@@ -489,13 +489,13 @@
       </w:r>
     </w:p>
     <w:bookmarkEnd w:id="26"/>
-    <w:bookmarkStart w:id="27" w:name="ref-Gureckis2006"/>
+    <w:bookmarkStart w:id="28" w:name="ref-Gureckis2006"/>
     <w:p>
       <w:pPr>
         <w:pStyle w:val="Bibliography"/>
       </w:pPr>
       <w:r>
-        <w:t xml:space="preserve">Gureckis, Todd M., and Robert L. Goldstone. 2006. “Pragmatics and Cognition Thinking in Groups.”</w:t>
+        <w:t xml:space="preserve">Gureckis, Todd M., and Robert L Goldstone. 2006. “Thinking in groups *.”</w:t>
       </w:r>
       <w:r>
         <w:t xml:space="preserve"> </w:t>
@@ -507,11 +507,28 @@
         <w:t xml:space="preserve">Pragmatics &amp; Cognition</w:t>
       </w:r>
       <w:r>
+        <w:t xml:space="preserve"> </w:t>
+      </w:r>
+      <w:r>
+        <w:t xml:space="preserve">14 (2).</w:t>
+      </w:r>
+      <w:r>
+        <w:t xml:space="preserve"> </w:t>
+      </w:r>
+      <w:hyperlink r:id="rId27">
+        <w:r>
+          <w:rPr>
+            <w:rStyle w:val="Hyperlink"/>
+          </w:rPr>
+          <w:t xml:space="preserve">https://doi.org/10.1075/pc.14.2.10gur</w:t>
+        </w:r>
+      </w:hyperlink>
+      <w:r>
         <w:t xml:space="preserve">.</w:t>
       </w:r>
     </w:p>
-    <w:bookmarkEnd w:id="27"/>
-    <w:bookmarkStart w:id="29" w:name="ref-Love2007"/>
+    <w:bookmarkEnd w:id="28"/>
+    <w:bookmarkStart w:id="30" w:name="ref-Love2007"/>
     <w:p>
       <w:pPr>
         <w:pStyle w:val="Bibliography"/>
@@ -537,7 +554,7 @@
       <w:r>
         <w:t xml:space="preserve"> </w:t>
       </w:r>
-      <w:hyperlink r:id="rId28">
+      <w:hyperlink r:id="rId29">
         <w:r>
           <w:rPr>
             <w:rStyle w:val="Hyperlink"/>
@@ -549,8 +566,8 @@
         <w:t xml:space="preserve">.</w:t>
       </w:r>
     </w:p>
-    <w:bookmarkEnd w:id="29"/>
     <w:bookmarkEnd w:id="30"/>
+    <w:bookmarkEnd w:id="31"/>
     <w:sectPr/>
   </w:body>
 </w:document>

</xml_diff>